<commit_message>
Market Place Builder Seven days Heckathon i have just fixed the image
</commit_message>
<xml_diff>
--- a/Day 4/Plan.docx
+++ b/Day 4/Plan.docx
@@ -3246,7 +3246,7 @@
       </w:pPr>
       <w:r>
         <w:pict>
-          <v:rect id="_x0000_i1067" style="width:0;height:1.5pt" o:hralign="center" o:hrstd="t" o:hr="t" fillcolor="#a0a0a0" stroked="f"/>
+          <v:rect id="_x0000_i1028" style="width:0;height:1.5pt" o:hralign="center" o:hrstd="t" o:hr="t" fillcolor="#a0a0a0" stroked="f"/>
         </w:pict>
       </w:r>
     </w:p>
@@ -3642,7 +3642,7 @@
       </w:pPr>
       <w:r>
         <w:pict>
-          <v:rect id="_x0000_i1068" style="width:0;height:1.5pt" o:hralign="center" o:hrstd="t" o:hr="t" fillcolor="#a0a0a0" stroked="f"/>
+          <v:rect id="_x0000_i1029" style="width:0;height:1.5pt" o:hralign="center" o:hrstd="t" o:hr="t" fillcolor="#a0a0a0" stroked="f"/>
         </w:pict>
       </w:r>
     </w:p>
@@ -3802,7 +3802,7 @@
       </w:pPr>
       <w:r>
         <w:pict>
-          <v:rect id="_x0000_i1069" style="width:0;height:1.5pt" o:hralign="center" o:hrstd="t" o:hr="t" fillcolor="#a0a0a0" stroked="f"/>
+          <v:rect id="_x0000_i1030" style="width:0;height:1.5pt" o:hralign="center" o:hrstd="t" o:hr="t" fillcolor="#a0a0a0" stroked="f"/>
         </w:pict>
       </w:r>
     </w:p>
@@ -3886,7 +3886,7 @@
       </w:pPr>
       <w:r>
         <w:pict>
-          <v:rect id="_x0000_i1070" style="width:0;height:1.5pt" o:hralign="center" o:hrstd="t" o:hr="t" fillcolor="#a0a0a0" stroked="f"/>
+          <v:rect id="_x0000_i1031" style="width:0;height:1.5pt" o:hralign="center" o:hrstd="t" o:hr="t" fillcolor="#a0a0a0" stroked="f"/>
         </w:pict>
       </w:r>
     </w:p>
@@ -3929,8 +3929,6 @@
       </w:r>
       <w:r>
         <w:br/>
-      </w:r>
-      <w:r>
         <w:t>Thank you for sharing the folder structure! Based on the action plan you provided, I’ll organize everything accordingly. I’ll list the necessary core components for submission and future improvements, ensuring that the structure reflects the immediate needs and the features to work on later.</w:t>
       </w:r>
     </w:p>
@@ -4505,7 +4503,7 @@
       </w:pPr>
       <w:r>
         <w:pict>
-          <v:rect id="_x0000_i1075" style="width:0;height:1.5pt" o:hralign="center" o:hrstd="t" o:hr="t" fillcolor="#a0a0a0" stroked="f"/>
+          <v:rect id="_x0000_i1032" style="width:0;height:1.5pt" o:hralign="center" o:hrstd="t" o:hr="t" fillcolor="#a0a0a0" stroked="f"/>
         </w:pict>
       </w:r>
     </w:p>
@@ -4923,7 +4921,7 @@
       </w:pPr>
       <w:r>
         <w:pict>
-          <v:rect id="_x0000_i1076" style="width:0;height:1.5pt" o:hralign="center" o:hrstd="t" o:hr="t" fillcolor="#a0a0a0" stroked="f"/>
+          <v:rect id="_x0000_i1033" style="width:0;height:1.5pt" o:hralign="center" o:hrstd="t" o:hr="t" fillcolor="#a0a0a0" stroked="f"/>
         </w:pict>
       </w:r>
     </w:p>
@@ -5203,9 +5201,20 @@
           <w:numId w:val="24"/>
         </w:numPr>
         <w:spacing w:before="100" w:beforeAutospacing="1" w:after="100" w:afterAutospacing="1" w:line="240" w:lineRule="auto"/>
+        <w:jc w:val="both"/>
       </w:pPr>
       <w:r>
         <w:t>Make sure everything is well-documented in a PDF or Markdown file.</w:t>
+      </w:r>
+      <w:r>
+        <w:br/>
+      </w:r>
+      <w:r>
+        <w:br/>
+      </w:r>
+      <w:r>
+        <w:br/>
+        <w:t>/////////////////////////////////////////////////////</w:t>
       </w:r>
     </w:p>
     <w:p>

</xml_diff>